<commit_message>
chinh lai toan bo
</commit_message>
<xml_diff>
--- a/quan_ly_nha_tro/hopdongHD001.docx
+++ b/quan_ly_nha_tro/hopdongHD001.docx
@@ -17,14 +17,14 @@
         <w:br/>
         <w:t>------------</w:t>
         <w:br/>
-        <w:t>HỢP ĐỒNG THUÊ TRỌ</w:t>
-        <w:br/>
-      </w:r>
-      <w:r>
-        <w:rPr>
-          <w:sz w:val="28"/>
-        </w:rPr>
-        <w:t>Số Hợp Đồng:HD001</w:t>
+        <w:t>HỢP ĐỒNG CHO THUÊ TRỌ</w:t>
+        <w:br/>
+      </w:r>
+      <w:r>
+        <w:rPr>
+          <w:sz w:val="28"/>
+        </w:rPr>
+        <w:t>Số Hợp Đồng: HD001</w:t>
       </w:r>
     </w:p>
     <w:p>
@@ -60,7 +60,7 @@
         </w:rPr>
         <w:t>1. BÊN CHO THUÊ:</w:t>
         <w:br/>
-        <w:t xml:space="preserve">    TRUNG TÂM NHÀ ĐẤT ABC GROUPS</w:t>
+        <w:t xml:space="preserve">    TRUNG TÂM NHÀ ĐẤT ABD GROUPS</w:t>
         <w:br/>
       </w:r>
       <w:r>
@@ -85,60 +85,77 @@
         <w:br/>
         <w:t>(Theo Giấy ủy quyền ngày.....tháng.....năm..... của...............................)</w:t>
         <w:br/>
+      </w:r>
+    </w:p>
+    <w:p>
+      <w:r>
+        <w:rPr>
+          <w:b w:val="true"/>
+          <w:sz w:val="32"/>
+        </w:rPr>
+        <w:t>2. BÊN THUÊ NHÀ TRỌ:</w:t>
+        <w:br/>
+        <w:t xml:space="preserve">    Ông/Bà: ...................................</w:t>
+        <w:br/>
+      </w:r>
+      <w:r>
+        <w:rPr>
+          <w:sz w:val="28"/>
+        </w:rPr>
+        <w:t xml:space="preserve">     Ngày sinh:..................... </w:t>
+        <w:br/>
+        <w:t xml:space="preserve">     Số CMND:........................ </w:t>
+        <w:br/>
+        <w:t xml:space="preserve">     Địa chỉ: ....................................................................................................</w:t>
+        <w:br/>
+        <w:t xml:space="preserve">     Số điện thoại: ....................................</w:t>
+        <w:br/>
+      </w:r>
+    </w:p>
+    <w:p>
+      <w:r>
+        <w:rPr>
+          <w:b w:val="true"/>
+          <w:sz w:val="32"/>
+        </w:rPr>
+        <w:t xml:space="preserve">THÔNG TIN HỢP ĐỒNG: </w:t>
+        <w:br/>
+      </w:r>
+      <w:r>
+        <w:rPr>
+          <w:sz w:val="28"/>
+        </w:rPr>
+        <w:t>Ngày tạo hợp đồng: 30-10-2019</w:t>
+        <w:br/>
+        <w:t>Ngày bắt đầu: 31-10-2019</w:t>
+        <w:br/>
+        <w:t>Ngày kết thúc hợp đồng:28-11-2019</w:t>
+        <w:br/>
+        <w:t>Trả hằng tháng: 5.000.000</w:t>
+        <w:br/>
+        <w:t>Đã đặt cọc : 10.000.000</w:t>
+        <w:br/>
+        <w:t>Tiền đã trả trước: 55.000.000</w:t>
+        <w:br/>
         <w:t>Tổng số Tiền:70.000.000</w:t>
-      </w:r>
-    </w:p>
-    <w:p>
-      <w:r>
-        <w:rPr>
-          <w:b w:val="true"/>
-          <w:sz w:val="32"/>
-        </w:rPr>
-        <w:t>2. BÊN THUÊ NHÀ TRỌ:</w:t>
-        <w:br/>
-        <w:t xml:space="preserve">    Ông/Bà: null</w:t>
-        <w:br/>
-      </w:r>
-      <w:r>
-        <w:rPr>
-          <w:sz w:val="28"/>
-        </w:rPr>
-        <w:t xml:space="preserve">     Ngày sinh: null</w:t>
-        <w:br/>
-        <w:t xml:space="preserve">     Số CMND: null</w:t>
-        <w:br/>
-        <w:t xml:space="preserve">     Địa chỉ: null</w:t>
-        <w:br/>
-        <w:t xml:space="preserve">     Số điện thoại: null</w:t>
-        <w:br/>
-        <w:t xml:space="preserve">Thông tin TRỌ CỦA KHÁCH HÀNG: </w:t>
-        <w:br/>
-        <w:t>Ngày tạo hợp đồng: 30-10-2019</w:t>
-        <w:br/>
-        <w:t>Ngày bắt đầu: 31-10-2019</w:t>
-        <w:br/>
-        <w:t>Ngày kết thúc hợp đồng:28-11-2019</w:t>
-        <w:br/>
-        <w:t>Trả hằng tháng: 5.000.000</w:t>
-        <w:br/>
-        <w:t>Đã đặt cọc : 10.000.000</w:t>
-        <w:br/>
-        <w:t>55.000.000</w:t>
-        <w:br/>
-        <w:br/>
-        <w:t>Với các điều khoản như sau:</w:t>
-        <w:br/>
-        <w:t/>
-      </w:r>
-      <w:r>
-        <w:rPr>
-          <w:sz w:val="28"/>
-        </w:rPr>
-      </w:r>
-      <w:r>
-        <w:rPr>
-          <w:sz w:val="28"/>
-        </w:rPr>
+        <w:br/>
+      </w:r>
+    </w:p>
+    <w:p>
+      <w:r>
+        <w:rPr>
+          <w:b w:val="true"/>
+          <w:sz w:val="32"/>
+        </w:rPr>
+        <w:t xml:space="preserve">ĐIỀU KHOẢN: </w:t>
+        <w:br/>
+      </w:r>
+      <w:r>
+        <w:rPr>
+          <w:sz w:val="28"/>
+        </w:rPr>
+        <w:t>12E3</w:t>
+        <w:br/>
       </w:r>
     </w:p>
     <w:tbl>

</xml_diff>